<commit_message>
lab2 documentatie si lab1 schimbari
</commit_message>
<xml_diff>
--- a/Lab1/Lab1_Client_Side_Adrian_Baban.docx
+++ b/Lab1/Lab1_Client_Side_Adrian_Baban.docx
@@ -403,7 +403,18 @@
                 <w:szCs w:val="40"/>
                 <w:lang w:val="ro-MD"/>
               </w:rPr>
-              <w:t>A Negară</w:t>
+              <w:t>Alexandru</w:t>
+            </w:r>
+            <w:bookmarkStart w:id="0" w:name="_GoBack"/>
+            <w:bookmarkEnd w:id="0"/>
+            <w:r>
+              <w:rPr>
+                <w:rFonts w:ascii="Times New Roman" w:hAnsi="Times New Roman" w:cs="Times New Roman"/>
+                <w:sz w:val="40"/>
+                <w:szCs w:val="40"/>
+                <w:lang w:val="ro-MD"/>
+              </w:rPr>
+              <w:t xml:space="preserve"> Negară</w:t>
             </w:r>
           </w:p>
         </w:tc>
@@ -1262,6 +1273,7 @@
         <w:rPr>
           <w:rFonts w:ascii="Times New Roman" w:hAnsi="Times New Roman" w:cs="Times New Roman"/>
           <w:b/>
+          <w:noProof/>
           <w:sz w:val="24"/>
           <w:szCs w:val="24"/>
         </w:rPr>
@@ -2427,9 +2439,9 @@
         <w:rPr>
           <w:rFonts w:ascii="Times New Roman" w:hAnsi="Times New Roman" w:cs="Times New Roman"/>
           <w:b/>
+          <w:noProof/>
           <w:sz w:val="40"/>
           <w:szCs w:val="40"/>
-          <w:lang w:val="ro-MD"/>
         </w:rPr>
         <w:drawing>
           <wp:inline distT="0" distB="0" distL="0" distR="0" wp14:anchorId="42C03F55" wp14:editId="7E46BFA3">
@@ -3053,6 +3065,7 @@
       <w:r>
         <w:rPr>
           <w:rFonts w:ascii="Times New Roman" w:hAnsi="Times New Roman" w:cs="Times New Roman"/>
+          <w:noProof/>
           <w:sz w:val="40"/>
           <w:szCs w:val="40"/>
         </w:rPr>
@@ -3857,6 +3870,7 @@
       <w:r>
         <w:rPr>
           <w:rFonts w:ascii="Times New Roman" w:hAnsi="Times New Roman" w:cs="Times New Roman"/>
+          <w:noProof/>
           <w:sz w:val="40"/>
           <w:szCs w:val="40"/>
         </w:rPr>
@@ -3919,27 +3933,7 @@
           <w:lang w:val="ro-MD"/>
         </w:rPr>
         <w:lastRenderedPageBreak/>
-        <w:t>##5</w:t>
-      </w:r>
-      <w:r>
-        <w:rPr>
-          <w:rFonts w:ascii="Times New Roman" w:hAnsi="Times New Roman" w:cs="Times New Roman"/>
-          <w:b/>
-          <w:sz w:val="40"/>
-          <w:szCs w:val="40"/>
-          <w:lang w:val="ro-MD"/>
-        </w:rPr>
-        <w:t xml:space="preserve"> </w:t>
-      </w:r>
-      <w:r>
-        <w:rPr>
-          <w:rFonts w:ascii="Times New Roman" w:hAnsi="Times New Roman" w:cs="Times New Roman"/>
-          <w:b/>
-          <w:sz w:val="40"/>
-          <w:szCs w:val="40"/>
-          <w:lang w:val="ro-MD"/>
-        </w:rPr>
-        <w:t>Inserarea elementelor multimedia în pagini web.</w:t>
+        <w:t>##5 Inserarea elementelor multimedia în pagini web.</w:t>
       </w:r>
     </w:p>
     <w:p>
@@ -4632,9 +4626,9 @@
         <w:rPr>
           <w:rFonts w:ascii="Times New Roman" w:hAnsi="Times New Roman" w:cs="Times New Roman"/>
           <w:b/>
+          <w:noProof/>
           <w:sz w:val="50"/>
           <w:szCs w:val="50"/>
-          <w:lang w:val="ro-MD"/>
         </w:rPr>
         <w:drawing>
           <wp:inline distT="0" distB="0" distL="0" distR="0" wp14:anchorId="58968AD8" wp14:editId="6E813797">
@@ -4691,27 +4685,7 @@
           <w:szCs w:val="40"/>
           <w:lang w:val="ro-MD"/>
         </w:rPr>
-        <w:t>##6</w:t>
-      </w:r>
-      <w:r>
-        <w:rPr>
-          <w:rFonts w:ascii="Times New Roman" w:hAnsi="Times New Roman" w:cs="Times New Roman"/>
-          <w:b/>
-          <w:sz w:val="40"/>
-          <w:szCs w:val="40"/>
-          <w:lang w:val="ro-MD"/>
-        </w:rPr>
-        <w:t xml:space="preserve"> </w:t>
-      </w:r>
-      <w:r>
-        <w:rPr>
-          <w:rFonts w:ascii="Times New Roman" w:hAnsi="Times New Roman" w:cs="Times New Roman"/>
-          <w:b/>
-          <w:sz w:val="40"/>
-          <w:szCs w:val="40"/>
-          <w:lang w:val="ro-MD"/>
-        </w:rPr>
-        <w:t>Inserarea cadrelor interne în pagini web.</w:t>
+        <w:t>##6 Inserarea cadrelor interne în pagini web.</w:t>
       </w:r>
     </w:p>
     <w:p>
@@ -5570,9 +5544,9 @@
         <w:rPr>
           <w:rFonts w:ascii="Times New Roman" w:hAnsi="Times New Roman" w:cs="Times New Roman"/>
           <w:b/>
+          <w:noProof/>
           <w:sz w:val="50"/>
           <w:szCs w:val="50"/>
-          <w:lang w:val="ro-MD"/>
         </w:rPr>
         <w:drawing>
           <wp:inline distT="0" distB="0" distL="0" distR="0" wp14:anchorId="4CA3DEF1" wp14:editId="1F054A7D">
@@ -5636,7 +5610,7 @@
           <w:lang w:val="ro-MD"/>
         </w:rPr>
         <w:lastRenderedPageBreak/>
-        <w:t>##7</w:t>
+        <w:t xml:space="preserve">##7 </w:t>
       </w:r>
       <w:r>
         <w:rPr>
@@ -5646,16 +5620,6 @@
           <w:szCs w:val="40"/>
           <w:lang w:val="ro-MD"/>
         </w:rPr>
-        <w:t xml:space="preserve"> </w:t>
-      </w:r>
-      <w:r>
-        <w:rPr>
-          <w:rFonts w:ascii="Times New Roman" w:hAnsi="Times New Roman" w:cs="Times New Roman"/>
-          <w:b/>
-          <w:sz w:val="40"/>
-          <w:szCs w:val="40"/>
-          <w:lang w:val="ro-MD"/>
-        </w:rPr>
         <w:t>Inserarea tabelelor în pagini web.</w:t>
       </w:r>
     </w:p>
@@ -7054,6 +7018,7 @@
         <w:rPr>
           <w:rFonts w:ascii="Times New Roman" w:hAnsi="Times New Roman" w:cs="Times New Roman"/>
           <w:b/>
+          <w:noProof/>
           <w:sz w:val="50"/>
           <w:szCs w:val="50"/>
         </w:rPr>
@@ -7123,27 +7088,7 @@
           <w:lang w:val="ro-MD"/>
         </w:rPr>
         <w:lastRenderedPageBreak/>
-        <w:t>##8</w:t>
-      </w:r>
-      <w:r>
-        <w:rPr>
-          <w:rFonts w:ascii="Times New Roman" w:hAnsi="Times New Roman" w:cs="Times New Roman"/>
-          <w:b/>
-          <w:sz w:val="40"/>
-          <w:szCs w:val="40"/>
-          <w:lang w:val="ro-MD"/>
-        </w:rPr>
-        <w:t xml:space="preserve"> </w:t>
-      </w:r>
-      <w:r>
-        <w:rPr>
-          <w:rFonts w:ascii="Times New Roman" w:hAnsi="Times New Roman" w:cs="Times New Roman"/>
-          <w:b/>
-          <w:sz w:val="40"/>
-          <w:szCs w:val="40"/>
-          <w:lang w:val="ro-MD"/>
-        </w:rPr>
-        <w:t>Inserarea formularelor în paginile web.</w:t>
+        <w:t>##8 Inserarea formularelor în paginile web.</w:t>
       </w:r>
     </w:p>
     <w:p>
@@ -8687,9 +8632,9 @@
         <w:rPr>
           <w:rFonts w:ascii="Times New Roman" w:hAnsi="Times New Roman" w:cs="Times New Roman"/>
           <w:b/>
+          <w:noProof/>
           <w:sz w:val="50"/>
           <w:szCs w:val="50"/>
-          <w:lang w:val="ro-MD"/>
         </w:rPr>
         <w:drawing>
           <wp:inline distT="0" distB="0" distL="0" distR="0" wp14:anchorId="587C91AE" wp14:editId="206591EA">
@@ -8746,7 +8691,7 @@
           <w:szCs w:val="40"/>
           <w:lang w:val="ro-MD"/>
         </w:rPr>
-        <w:t>##9</w:t>
+        <w:t xml:space="preserve">##9 </w:t>
       </w:r>
       <w:r>
         <w:rPr>
@@ -8756,16 +8701,6 @@
           <w:szCs w:val="40"/>
           <w:lang w:val="ro-MD"/>
         </w:rPr>
-        <w:t xml:space="preserve"> </w:t>
-      </w:r>
-      <w:r>
-        <w:rPr>
-          <w:rFonts w:ascii="Times New Roman" w:hAnsi="Times New Roman" w:cs="Times New Roman"/>
-          <w:b/>
-          <w:sz w:val="40"/>
-          <w:szCs w:val="40"/>
-          <w:lang w:val="ro-MD"/>
-        </w:rPr>
         <w:t>Formatarea blocurilor de text în pagini web.</w:t>
       </w:r>
     </w:p>
@@ -9695,6 +9630,7 @@
         <w:rPr>
           <w:rFonts w:ascii="Times New Roman" w:hAnsi="Times New Roman" w:cs="Times New Roman"/>
           <w:b/>
+          <w:noProof/>
           <w:sz w:val="50"/>
           <w:szCs w:val="50"/>
         </w:rPr>
@@ -9764,27 +9700,7 @@
           <w:lang w:val="ro-MD"/>
         </w:rPr>
         <w:lastRenderedPageBreak/>
-        <w:t>##10</w:t>
-      </w:r>
-      <w:r>
-        <w:rPr>
-          <w:rFonts w:ascii="Times New Roman" w:hAnsi="Times New Roman" w:cs="Times New Roman"/>
-          <w:b/>
-          <w:sz w:val="40"/>
-          <w:szCs w:val="40"/>
-          <w:lang w:val="ro-MD"/>
-        </w:rPr>
-        <w:t xml:space="preserve"> </w:t>
-      </w:r>
-      <w:r>
-        <w:rPr>
-          <w:rFonts w:ascii="Times New Roman" w:hAnsi="Times New Roman" w:cs="Times New Roman"/>
-          <w:b/>
-          <w:sz w:val="40"/>
-          <w:szCs w:val="40"/>
-          <w:lang w:val="ro-MD"/>
-        </w:rPr>
-        <w:t>Poziționarea elementelor în pagini web.</w:t>
+        <w:t>##10 Poziționarea elementelor în pagini web.</w:t>
       </w:r>
     </w:p>
     <w:p>
@@ -11087,7 +11003,7 @@
           <w:lang w:val="ro-MD"/>
         </w:rPr>
         <w:lastRenderedPageBreak/>
-        <w:t>##11</w:t>
+        <w:t xml:space="preserve">##11 </w:t>
       </w:r>
       <w:r>
         <w:rPr>
@@ -11097,16 +11013,6 @@
           <w:szCs w:val="40"/>
           <w:lang w:val="ro-MD"/>
         </w:rPr>
-        <w:t xml:space="preserve"> </w:t>
-      </w:r>
-      <w:r>
-        <w:rPr>
-          <w:rFonts w:ascii="Times New Roman" w:hAnsi="Times New Roman" w:cs="Times New Roman"/>
-          <w:b/>
-          <w:sz w:val="40"/>
-          <w:szCs w:val="40"/>
-          <w:lang w:val="ro-MD"/>
-        </w:rPr>
         <w:t>Utilizare pseudo-clase și pseudo-elemente în pagini web.</w:t>
       </w:r>
     </w:p>
@@ -12666,6 +12572,7 @@
         <w:rPr>
           <w:rFonts w:ascii="Times New Roman" w:hAnsi="Times New Roman" w:cs="Times New Roman"/>
           <w:b/>
+          <w:noProof/>
           <w:sz w:val="50"/>
           <w:szCs w:val="50"/>
         </w:rPr>
@@ -12734,7 +12641,7 @@
           <w:lang w:val="ro-MD"/>
         </w:rPr>
         <w:lastRenderedPageBreak/>
-        <w:t>##12</w:t>
+        <w:t xml:space="preserve">##12 </w:t>
       </w:r>
       <w:r>
         <w:rPr>
@@ -12744,16 +12651,6 @@
           <w:szCs w:val="40"/>
           <w:lang w:val="ro-MD"/>
         </w:rPr>
-        <w:t xml:space="preserve"> </w:t>
-      </w:r>
-      <w:r>
-        <w:rPr>
-          <w:rFonts w:ascii="Times New Roman" w:hAnsi="Times New Roman" w:cs="Times New Roman"/>
-          <w:b/>
-          <w:sz w:val="40"/>
-          <w:szCs w:val="40"/>
-          <w:lang w:val="ro-MD"/>
-        </w:rPr>
         <w:t>Formatarea elementelor multimedia în pagini web.</w:t>
       </w:r>
     </w:p>
@@ -13557,9 +13454,9 @@
         <w:rPr>
           <w:rFonts w:ascii="Times New Roman" w:hAnsi="Times New Roman" w:cs="Times New Roman"/>
           <w:b/>
+          <w:noProof/>
           <w:sz w:val="50"/>
           <w:szCs w:val="50"/>
-          <w:lang w:val="ro-MD"/>
         </w:rPr>
         <w:drawing>
           <wp:inline distT="0" distB="0" distL="0" distR="0" wp14:anchorId="0EBC5C0F" wp14:editId="32D4A687">
@@ -13627,27 +13524,7 @@
           <w:lang w:val="ro-MD"/>
         </w:rPr>
         <w:lastRenderedPageBreak/>
-        <w:t>##13</w:t>
-      </w:r>
-      <w:r>
-        <w:rPr>
-          <w:rFonts w:ascii="Times New Roman" w:hAnsi="Times New Roman" w:cs="Times New Roman"/>
-          <w:b/>
-          <w:sz w:val="40"/>
-          <w:szCs w:val="40"/>
-          <w:lang w:val="ro-MD"/>
-        </w:rPr>
-        <w:t xml:space="preserve"> </w:t>
-      </w:r>
-      <w:r>
-        <w:rPr>
-          <w:rFonts w:ascii="Times New Roman" w:hAnsi="Times New Roman" w:cs="Times New Roman"/>
-          <w:b/>
-          <w:sz w:val="40"/>
-          <w:szCs w:val="40"/>
-          <w:lang w:val="ro-MD"/>
-        </w:rPr>
-        <w:t>Crearea elementelor de navigare în pagini web</w:t>
+        <w:t>##13 Crearea elementelor de navigare în pagini web</w:t>
       </w:r>
     </w:p>
     <w:p>
@@ -14632,9 +14509,9 @@
         <w:rPr>
           <w:rFonts w:ascii="Times New Roman" w:hAnsi="Times New Roman" w:cs="Times New Roman"/>
           <w:b/>
+          <w:noProof/>
           <w:sz w:val="50"/>
           <w:szCs w:val="50"/>
-          <w:lang w:val="ro-MD"/>
         </w:rPr>
         <w:drawing>
           <wp:inline distT="0" distB="0" distL="0" distR="0" wp14:anchorId="1150453E" wp14:editId="2B9C697A">
@@ -14781,8 +14658,6 @@
         </w:rPr>
         <w:t>Am mai infrumusețat pagina utilizând CSS.</w:t>
       </w:r>
-      <w:bookmarkStart w:id="0" w:name="_GoBack"/>
-      <w:bookmarkEnd w:id="0"/>
     </w:p>
     <w:sectPr>
       <w:pgSz w:w="12240" w:h="15840"/>

</xml_diff>